<commit_message>
:sparkles (1377): mise à jour du modèle de recours
</commit_message>
<xml_diff>
--- a/src/views/template/Modèle réponse Recours gracieux - dynamique.docx
+++ b/src/views/template/Modèle réponse Recours gracieux - dynamique.docx
@@ -232,7 +232,49 @@
                 <w:u w:val="none"/>
                 <w:vertAlign w:val="baseline"/>
               </w:rPr>
-              <w:t>[Date]</w:t>
+              <w:t>[</w:t>
+            </w:r>
+            <w:r>
+              <w:rPr>
+                <w:rFonts w:eastAsia="Arial" w:cs="Arial" w:ascii="Arial" w:hAnsi="Arial"/>
+                <w:b w:val="false"/>
+                <w:i w:val="false"/>
+                <w:caps w:val="false"/>
+                <w:smallCaps w:val="false"/>
+                <w:strike w:val="false"/>
+                <w:dstrike w:val="false"/>
+                <w:color w:val="231F20"/>
+                <w:kern w:val="0"/>
+                <w:position w:val="0"/>
+                <w:sz w:val="16"/>
+                <w:sz w:val="16"/>
+                <w:szCs w:val="16"/>
+                <w:highlight w:val="cyan"/>
+                <w:u w:val="none"/>
+                <w:vertAlign w:val="baseline"/>
+                <w:lang w:val="fr-FR" w:eastAsia="zh-CN" w:bidi="hi-IN"/>
+              </w:rPr>
+              <w:t>XX/XX/20XX</w:t>
+            </w:r>
+            <w:r>
+              <w:rPr>
+                <w:rFonts w:eastAsia="Arial" w:cs="Arial" w:ascii="Arial" w:hAnsi="Arial"/>
+                <w:b w:val="false"/>
+                <w:i w:val="false"/>
+                <w:caps w:val="false"/>
+                <w:smallCaps w:val="false"/>
+                <w:strike w:val="false"/>
+                <w:dstrike w:val="false"/>
+                <w:color w:val="231F20"/>
+                <w:position w:val="0"/>
+                <w:sz w:val="16"/>
+                <w:sz w:val="16"/>
+                <w:szCs w:val="16"/>
+                <w:highlight w:val="cyan"/>
+                <w:u w:val="none"/>
+                <w:vertAlign w:val="baseline"/>
+              </w:rPr>
+              <w:t>]</w:t>
             </w:r>
           </w:p>
         </w:tc>
@@ -1032,7 +1074,7 @@
                 <w:sz w:val="20"/>
                 <w:szCs w:val="20"/>
               </w:rPr>
-              <w:t>Puissance-crête ({unitePuissance})</w:t>
+              <w:t>Puissance ({unitePuissance})</w:t>
             </w:r>
           </w:p>
         </w:tc>
@@ -1457,7 +1499,7 @@
           <w:sz w:val="20"/>
           <w:szCs w:val="20"/>
         </w:rPr>
-        <w:t>Conformément à l’engagement contenu dans votre offre, je vous informe que {tarifOuPrimeRetenue} en application des dispositions du point {paragraphePrixReference} du cahier des charges est de {prixReference}</w:t>
+        <w:t>Conformément à l’engagement contenu dans votre offre, je vous informe que {tarifOuPrimeRetenue} en application des dispositions du paragraphe {paragraphePrixReference} du cahier des charges est de {prixReference}</w:t>
       </w:r>
       <w:r>
         <w:rPr>
@@ -1495,13 +1537,34 @@
           <w:sz w:val="20"/>
           <w:szCs w:val="20"/>
         </w:rPr>
-        <w:t>{#isEngagementParticipatif}En raison de votre engagement {#isFinancementParticipatif}au financement participatif{/isFinancementParticipatif}{#isInvestissementParticipatif}à l’investissement participatif{/isInvestissementParticipatif}, la valeur de {tarifOuPrimeRetenueAlt} est majorée pendant toute la durée du contrat de {#isFinancementParticipatif}1{/isFinancementParticipatif}{#isInvestissementParticipatif}3{/isInvestissementParticipatif} €/MWh sous réserve du respect de cet engagement</w:t>
-      </w:r>
+      </w:r>
+    </w:p>
+    <w:p>
+      <w:pPr>
+        <w:pStyle w:val="LOnormal"/>
+        <w:widowControl w:val="false"/>
+        <w:spacing w:lineRule="auto" w:line="240" w:before="0" w:after="0"/>
+        <w:ind w:left="0" w:hanging="0"/>
+        <w:jc w:val="both"/>
+        <w:rPr>
+          <w:rFonts w:ascii="Arial" w:hAnsi="Arial" w:eastAsia="Arial" w:cs="Arial"/>
+          <w:sz w:val="20"/>
+          <w:szCs w:val="20"/>
+        </w:rPr>
+      </w:pPr>
       <w:r>
         <w:rPr>
           <w:rFonts w:eastAsia="Arial" w:cs="Arial" w:ascii="Arial" w:hAnsi="Arial"/>
           <w:sz w:val="20"/>
           <w:szCs w:val="20"/>
+        </w:rPr>
+        <w:t>{#isEngagementParticipatif}Vous vous êtes engagés</w:t>
+      </w:r>
+      <w:r>
+        <w:rPr>
+          <w:rFonts w:eastAsia="Arial" w:cs="Arial" w:ascii="Arial" w:hAnsi="Arial"/>
+          <w:sz w:val="20"/>
+          <w:szCs w:val="20"/>
           <w:vertAlign w:val="superscript"/>
         </w:rPr>
         <w:t>1</w:t>
@@ -1512,7 +1575,7 @@
           <w:sz w:val="20"/>
           <w:szCs w:val="20"/>
         </w:rPr>
-        <w:t>.{/isEngagementParticipatif}</w:t>
+        <w:t xml:space="preserve"> {#isFinancementCollectif} au financement collectif jusqu’à trois ans minimum après la Date d’Achèvement de l’Installation. {/isFinancementCollectif} {#isGouvernancePartagée} à la gouvernance partagée jusqu’à dix ans minimum après la Date d’Achèvement de l’Installation{/isGouvernancePartagée}{/isEngagementParticipatif}</w:t>
       </w:r>
     </w:p>
     <w:p>
@@ -1620,7 +1683,24 @@
           <w:sz w:val="20"/>
           <w:szCs w:val="20"/>
         </w:rPr>
-        <w:t>respecter l'ensemble des obligations et prescriptions de toute nature figurant au cahier des charges;</w:t>
+        <w:t>respecter l'ensemble des obligations et prescriptions de toute nature figurant au cahier des charges; si ce n’est déjà fait, déposer une demande complète de raccordement dans les trois (3) mois à compter de la présente notification</w:t>
+      </w:r>
+      <w:r>
+        <w:rPr>
+          <w:rFonts w:eastAsia="Arial" w:cs="Arial" w:ascii="Arial" w:hAnsi="Arial"/>
+          <w:sz w:val="20"/>
+          <w:szCs w:val="20"/>
+          <w:vertAlign w:val="superscript"/>
+        </w:rPr>
+        <w:t>2</w:t>
+      </w:r>
+      <w:r>
+        <w:rPr>
+          <w:rFonts w:eastAsia="Arial" w:cs="Arial" w:ascii="Arial" w:hAnsi="Arial"/>
+          <w:sz w:val="20"/>
+          <w:szCs w:val="20"/>
+        </w:rPr>
+        <w:t>{#eolien} ou dans les trois (3) mois suivant la délivrance de l’autorisation environnementale pour les cas de candidature sans autorisation environnementale{/eolien};{#soumisGF}</w:t>
       </w:r>
     </w:p>
     <w:p>
@@ -1641,25 +1721,65 @@
           <w:rFonts w:eastAsia="Arial" w:cs="Arial" w:ascii="Arial" w:hAnsi="Arial"/>
           <w:sz w:val="20"/>
           <w:szCs w:val="20"/>
-        </w:rPr>
-        <w:t>si ce n’est déjà fait, déposer une demande complète de raccordement dans les deux (2) mois à compter de la présente notification</w:t>
-      </w:r>
+          <w:u w:val="none"/>
+        </w:rPr>
+        <w:t>prévoir une durée de garantie financière d’exécution couvrant</w:t>
+      </w:r>
+      <w:bookmarkStart w:id="0" w:name="_GoBack"/>
+      <w:bookmarkEnd w:id="0"/>
       <w:r>
         <w:rPr>
           <w:rFonts w:eastAsia="Arial" w:cs="Arial" w:ascii="Arial" w:hAnsi="Arial"/>
           <w:sz w:val="20"/>
           <w:szCs w:val="20"/>
+          <w:u w:val="none"/>
+        </w:rPr>
+        <w:t xml:space="preserve"> jusqu’à 6 mois après la date d’Achèvement de l’Installation (date de fourniture de l’attestation de conformité selon les disposition du paragraphe  {paragrapheAttestationConformit</w:t>
+      </w:r>
+      <w:r>
+        <w:rPr>
+          <w:rFonts w:eastAsia="Arial" w:cs="Arial" w:ascii="Arial" w:hAnsi="Arial"/>
+          <w:sz w:val="20"/>
+          <w:szCs w:val="20"/>
+          <w:u w:val="none"/>
+        </w:rPr>
+        <w:t>e</w:t>
+      </w:r>
+      <w:r>
+        <w:rPr>
+          <w:rFonts w:eastAsia="Arial" w:cs="Arial" w:ascii="Arial" w:hAnsi="Arial"/>
+          <w:sz w:val="20"/>
+          <w:szCs w:val="20"/>
+          <w:u w:val="none"/>
+        </w:rPr>
+        <w:t>}) ou un renouvellement régulier afin d’assurer une telle couverture temporelle</w:t>
+      </w:r>
+      <w:r>
+        <w:rPr>
+          <w:rFonts w:eastAsia="Arial" w:cs="Arial" w:ascii="Arial" w:hAnsi="Arial"/>
+          <w:sz w:val="20"/>
+          <w:szCs w:val="20"/>
+          <w:u w:val="none"/>
           <w:vertAlign w:val="superscript"/>
         </w:rPr>
-        <w:t>2</w:t>
+        <w:t>3</w:t>
       </w:r>
       <w:r>
         <w:rPr>
           <w:rFonts w:eastAsia="Arial" w:cs="Arial" w:ascii="Arial" w:hAnsi="Arial"/>
           <w:sz w:val="20"/>
           <w:szCs w:val="20"/>
-        </w:rPr>
-        <w:t>{#eolien} ou dans les deux mois suivant la délivrance de l’autorisation environnementale pour les cas de candidature sans autorisation environnementale{/eolien};{#soumisGF}</w:t>
+          <w:u w:val="single"/>
+        </w:rPr>
+        <w:t>;</w:t>
+      </w:r>
+      <w:r>
+        <w:rPr>
+          <w:rFonts w:eastAsia="Arial" w:cs="Arial" w:ascii="Arial" w:hAnsi="Arial"/>
+          <w:sz w:val="20"/>
+          <w:szCs w:val="20"/>
+        </w:rPr>
+        <w:t>{/soumisGF}{#AOInnovation}</w:t>
       </w:r>
     </w:p>
     <w:p>
@@ -1681,7 +1801,7 @@
           <w:sz w:val="20"/>
           <w:szCs w:val="20"/>
         </w:rPr>
-        <w:t>constituer une garantie {#eolien}bancaire {/eolien}d’exécution dans un délai de deux (2) mois à compter de la présente notification. Les candidats retenus n’ayant pas adressé au préfet de région du site d’implantation l’attestation de constitution de garantie financière dans le délai prévu feront l’objet d’une procédure de mise en demeure. En l’absence d’exécution dans un délai d’un mois après réception de la mise en demeure, le candidat pourra faire l’objet d’un retrait de la présente décision le désignant lauréat</w:t>
+        <w:t>mettre en oeuvre les éléments, dispositifs et systèmes innovants décrits dans le rapport de contribution à l’innovation et le cas échéant dans le mémoire technique sur la synergie avec l’usage agricole, remis lors du dépôt de l’offre</w:t>
       </w:r>
       <w:r>
         <w:rPr>
@@ -1690,7 +1810,7 @@
           <w:szCs w:val="20"/>
           <w:vertAlign w:val="superscript"/>
         </w:rPr>
-        <w:t>3</w:t>
+        <w:t>4</w:t>
       </w:r>
       <w:r>
         <w:rPr>
@@ -1698,24 +1818,7 @@
           <w:sz w:val="20"/>
           <w:szCs w:val="20"/>
         </w:rPr>
-        <w:t xml:space="preserve">. </w:t>
-      </w:r>
-      <w:r>
-        <w:rPr>
-          <w:rFonts w:eastAsia="Arial" w:cs="Arial" w:ascii="Arial" w:hAnsi="Arial"/>
-          <w:sz w:val="20"/>
-          <w:szCs w:val="20"/>
-          <w:u w:val="single"/>
-        </w:rPr>
-        <w:t>La durée de la garantie {renvoiSoumisAuxGarantiesFinancieres};</w:t>
-      </w:r>
-      <w:r>
-        <w:rPr>
-          <w:rFonts w:eastAsia="Arial" w:cs="Arial" w:ascii="Arial" w:hAnsi="Arial"/>
-          <w:sz w:val="20"/>
-          <w:szCs w:val="20"/>
-        </w:rPr>
-        <w:t>{/soumisGF}{#AOInnovation}</w:t>
+        <w:t>;{/AOInnovation}</w:t>
       </w:r>
     </w:p>
     <w:p>
@@ -1737,24 +1840,7 @@
           <w:sz w:val="20"/>
           <w:szCs w:val="20"/>
         </w:rPr>
-        <w:t>mettre en oeuvre les éléments, dispositifs et systèmes innovants décrits dans le rapport de contribution à l’innovation et le cas échéant dans le mémoire technique sur la synergie avec l’usage agricole, remis lors du dépôt de l’offre</w:t>
-      </w:r>
-      <w:r>
-        <w:rPr>
-          <w:rFonts w:eastAsia="Arial" w:cs="Arial" w:ascii="Arial" w:hAnsi="Arial"/>
-          <w:sz w:val="20"/>
-          <w:szCs w:val="20"/>
-          <w:vertAlign w:val="superscript"/>
-        </w:rPr>
-        <w:t>4</w:t>
-      </w:r>
-      <w:r>
-        <w:rPr>
-          <w:rFonts w:eastAsia="Arial" w:cs="Arial" w:ascii="Arial" w:hAnsi="Arial"/>
-          <w:sz w:val="20"/>
-          <w:szCs w:val="20"/>
-        </w:rPr>
-        <w:t>;{/AOInnovation}</w:t>
+        <w:t>sauf délais dérogatoires prévus au {paragrapheDelaiDerogatoire} du cahier des charges, achever l’installation dans un délai de {delaiRealisationTexte} à compter de la présente notification;</w:t>
       </w:r>
     </w:p>
     <w:p>
@@ -1776,7 +1862,7 @@
           <w:sz w:val="20"/>
           <w:szCs w:val="20"/>
         </w:rPr>
-        <w:t>sauf délais dérogatoires prévus au {paragrapheDelaiDerogatoire} du cahier des charges, achever l’installation dans un délai de {delaiRealisationTexte} à compter de la présente notification;</w:t>
+        <w:t>fournir à EDF l’attestation de conformité de l’installation prévue au paragraphe {paragrapheAttestationConformite} du cahier des charges;{#isFinancementCollectif}</w:t>
       </w:r>
     </w:p>
     <w:p>
@@ -1798,7 +1884,7 @@
           <w:sz w:val="20"/>
           <w:szCs w:val="20"/>
         </w:rPr>
-        <w:t>fournir à EDF l’attestation de conformité de l’installation prévue au paragraphe {paragrapheAttestationConformite} du cahier des charges;{#isInvestissementParticipatif}</w:t>
+        <w:t>respecter les engagements pris conformément au paragraphe {paragrapheEngagementIPFPGPFC} concernant le financement collectif participatif.{/isFinancementCollectif}{#isGouvernancePartagée}</w:t>
       </w:r>
     </w:p>
     <w:p>
@@ -1820,29 +1906,7 @@
           <w:sz w:val="20"/>
           <w:szCs w:val="20"/>
         </w:rPr>
-        <w:t>respecter les engagements pris conformément au paragraphe {paragrapheEngagementIPFP} concernant l’investissement participatif.{/isInvestissementParticipatif}{#isFinancementParticipatif}</w:t>
-      </w:r>
-    </w:p>
-    <w:p>
-      <w:pPr>
-        <w:pStyle w:val="LOnormal"/>
-        <w:widowControl w:val="false"/>
-        <w:numPr>
-          <w:ilvl w:val="0"/>
-          <w:numId w:val="2"/>
-        </w:numPr>
-        <w:spacing w:lineRule="auto" w:line="240" w:before="0" w:after="120"/>
-        <w:ind w:left="0" w:hanging="0"/>
-        <w:jc w:val="both"/>
-        <w:rPr/>
-      </w:pPr>
-      <w:r>
-        <w:rPr>
-          <w:rFonts w:eastAsia="Arial" w:cs="Arial" w:ascii="Arial" w:hAnsi="Arial"/>
-          <w:sz w:val="20"/>
-          <w:szCs w:val="20"/>
-        </w:rPr>
-        <w:t>respecter les engagements pris conformément au paragraphe {paragrapheEngagementIPFP} concernant le financement participatif.{/isFinancementParticipatif}</w:t>
+        <w:t>respecter les engagements pris conformément au paragraphe {paragrapheEngagementIPFPGPFC} concernant le financement participatif.{/isGouvernancePartagée}</w:t>
       </w:r>
     </w:p>
     <w:p>
@@ -1885,7 +1949,27 @@
           <w:sz w:val="20"/>
           <w:szCs w:val="20"/>
         </w:rPr>
-        <w:t xml:space="preserve">Je vous rappelle également que l’installation mise en service doit être en tout point conforme à celle décrite dans le dossier de candidature. Toutefois, la modification de certains éléments de l’offre postérieurement à la désignation des lauréats est possible, selon les conditions et modalités précisées au {renvoiModification} du cahier des charges. {#affichageParagrapheECS}{#eolien}Les changements conduisant à une remise en cause de l’autorisation mentionnée au 3.3.3 ne seront pas acceptés/{/eolien}{^eolien}Les changements conduisant à une diminution de la notation d’un ou plusieurs critères d’évaluations de l’offre, notamment par un bilan carbone moins performant, ne seront pas acceptés.{/eolien}{/affichageParagrapheECS}{#AOInnovation} </w:t>
+        <w:t>Je vous rappelle également que l’installation mise en service doit être en tout point conforme à celle décrite dans le dossier de candidature. Toutefois, la modification de certains éléments de l’offre postérieurement à la désignation des lauréats est possible, selon les conditions et modalités précisées au {renvoiModification} du cahier des charges.{#eolien}</w:t>
+      </w:r>
+      <w:r>
+        <w:rPr>
+          <w:rFonts w:eastAsia="Arial" w:cs="Arial" w:ascii="Arial" w:hAnsi="Arial"/>
+          <w:i w:val="false"/>
+          <w:caps w:val="false"/>
+          <w:smallCaps w:val="false"/>
+          <w:color w:val="000000"/>
+          <w:sz w:val="20"/>
+          <w:szCs w:val="20"/>
+        </w:rPr>
+        <w:t>Les changements conduisant à une remise en cause de l’autorisation mentionnée au 3.3.3 ne seront pas acceptés</w:t>
+      </w:r>
+      <w:r>
+        <w:rPr>
+          <w:rFonts w:eastAsia="Arial" w:cs="Arial" w:ascii="Arial" w:hAnsi="Arial"/>
+          <w:sz w:val="20"/>
+          <w:szCs w:val="20"/>
+        </w:rPr>
+        <w:t xml:space="preserve">{/eolien}{#affichageParagrapheECS} Les changements conduisant à une diminution de la notation d’un ou plusieurs critères d’évaluations de l’offre, notamment par un bilan carbone moins performant, ne seront pas acceptés.{/affichageParagrapheECS}{#AOInnovation} </w:t>
       </w:r>
       <w:r>
         <w:rPr>
@@ -2321,7 +2405,7 @@
         <w:sz w:val="14"/>
         <w:szCs w:val="14"/>
       </w:rPr>
-      <w:t xml:space="preserve"> Paragraphe(s) {paragrapheEngagementIPFP} du cahier des charges</w:t>
+      <w:t xml:space="preserve"> Paragraphe(s) {paragrapheEngagementIPFPGPFC} du cahier des charges</w:t>
     </w:r>
     <w:r>
       <w:rPr>
@@ -3004,8 +3088,8 @@
         <w:szCs w:val="20"/>
       </w:rPr>
     </w:pPr>
-    <w:bookmarkStart w:id="0" w:name="_heading=h.gjdgxs"/>
-    <w:bookmarkEnd w:id="0"/>
+    <w:bookmarkStart w:id="1" w:name="_heading=h.gjdgxs"/>
+    <w:bookmarkEnd w:id="1"/>
     <w:r>
       <w:rPr>
         <w:rFonts w:eastAsia="Arial" w:cs="Arial" w:ascii="Arial" w:hAnsi="Arial"/>

</xml_diff>

<commit_message>
🚧 (1377): Mise à jour du modèle de réponse recours (#822)
* :sparkles (1377): mise à jour du modèle de recours

* 🔇 (1377): logs supprimés
</commit_message>
<xml_diff>
--- a/src/views/template/Modèle réponse Recours gracieux - dynamique.docx
+++ b/src/views/template/Modèle réponse Recours gracieux - dynamique.docx
@@ -232,7 +232,49 @@
                 <w:u w:val="none"/>
                 <w:vertAlign w:val="baseline"/>
               </w:rPr>
-              <w:t>[Date]</w:t>
+              <w:t>[</w:t>
+            </w:r>
+            <w:r>
+              <w:rPr>
+                <w:rFonts w:eastAsia="Arial" w:cs="Arial" w:ascii="Arial" w:hAnsi="Arial"/>
+                <w:b w:val="false"/>
+                <w:i w:val="false"/>
+                <w:caps w:val="false"/>
+                <w:smallCaps w:val="false"/>
+                <w:strike w:val="false"/>
+                <w:dstrike w:val="false"/>
+                <w:color w:val="231F20"/>
+                <w:kern w:val="0"/>
+                <w:position w:val="0"/>
+                <w:sz w:val="16"/>
+                <w:sz w:val="16"/>
+                <w:szCs w:val="16"/>
+                <w:highlight w:val="cyan"/>
+                <w:u w:val="none"/>
+                <w:vertAlign w:val="baseline"/>
+                <w:lang w:val="fr-FR" w:eastAsia="zh-CN" w:bidi="hi-IN"/>
+              </w:rPr>
+              <w:t>XX/XX/20XX</w:t>
+            </w:r>
+            <w:r>
+              <w:rPr>
+                <w:rFonts w:eastAsia="Arial" w:cs="Arial" w:ascii="Arial" w:hAnsi="Arial"/>
+                <w:b w:val="false"/>
+                <w:i w:val="false"/>
+                <w:caps w:val="false"/>
+                <w:smallCaps w:val="false"/>
+                <w:strike w:val="false"/>
+                <w:dstrike w:val="false"/>
+                <w:color w:val="231F20"/>
+                <w:position w:val="0"/>
+                <w:sz w:val="16"/>
+                <w:sz w:val="16"/>
+                <w:szCs w:val="16"/>
+                <w:highlight w:val="cyan"/>
+                <w:u w:val="none"/>
+                <w:vertAlign w:val="baseline"/>
+              </w:rPr>
+              <w:t>]</w:t>
             </w:r>
           </w:p>
         </w:tc>
@@ -1032,7 +1074,7 @@
                 <w:sz w:val="20"/>
                 <w:szCs w:val="20"/>
               </w:rPr>
-              <w:t>Puissance-crête ({unitePuissance})</w:t>
+              <w:t>Puissance ({unitePuissance})</w:t>
             </w:r>
           </w:p>
         </w:tc>
@@ -1457,7 +1499,7 @@
           <w:sz w:val="20"/>
           <w:szCs w:val="20"/>
         </w:rPr>
-        <w:t>Conformément à l’engagement contenu dans votre offre, je vous informe que {tarifOuPrimeRetenue} en application des dispositions du point {paragraphePrixReference} du cahier des charges est de {prixReference}</w:t>
+        <w:t>Conformément à l’engagement contenu dans votre offre, je vous informe que {tarifOuPrimeRetenue} en application des dispositions du paragraphe {paragraphePrixReference} du cahier des charges est de {prixReference}</w:t>
       </w:r>
       <w:r>
         <w:rPr>
@@ -1495,13 +1537,34 @@
           <w:sz w:val="20"/>
           <w:szCs w:val="20"/>
         </w:rPr>
-        <w:t>{#isEngagementParticipatif}En raison de votre engagement {#isFinancementParticipatif}au financement participatif{/isFinancementParticipatif}{#isInvestissementParticipatif}à l’investissement participatif{/isInvestissementParticipatif}, la valeur de {tarifOuPrimeRetenueAlt} est majorée pendant toute la durée du contrat de {#isFinancementParticipatif}1{/isFinancementParticipatif}{#isInvestissementParticipatif}3{/isInvestissementParticipatif} €/MWh sous réserve du respect de cet engagement</w:t>
-      </w:r>
+      </w:r>
+    </w:p>
+    <w:p>
+      <w:pPr>
+        <w:pStyle w:val="LOnormal"/>
+        <w:widowControl w:val="false"/>
+        <w:spacing w:lineRule="auto" w:line="240" w:before="0" w:after="0"/>
+        <w:ind w:left="0" w:hanging="0"/>
+        <w:jc w:val="both"/>
+        <w:rPr>
+          <w:rFonts w:ascii="Arial" w:hAnsi="Arial" w:eastAsia="Arial" w:cs="Arial"/>
+          <w:sz w:val="20"/>
+          <w:szCs w:val="20"/>
+        </w:rPr>
+      </w:pPr>
       <w:r>
         <w:rPr>
           <w:rFonts w:eastAsia="Arial" w:cs="Arial" w:ascii="Arial" w:hAnsi="Arial"/>
           <w:sz w:val="20"/>
           <w:szCs w:val="20"/>
+        </w:rPr>
+        <w:t>{#isEngagementParticipatif}Vous vous êtes engagés</w:t>
+      </w:r>
+      <w:r>
+        <w:rPr>
+          <w:rFonts w:eastAsia="Arial" w:cs="Arial" w:ascii="Arial" w:hAnsi="Arial"/>
+          <w:sz w:val="20"/>
+          <w:szCs w:val="20"/>
           <w:vertAlign w:val="superscript"/>
         </w:rPr>
         <w:t>1</w:t>
@@ -1512,7 +1575,7 @@
           <w:sz w:val="20"/>
           <w:szCs w:val="20"/>
         </w:rPr>
-        <w:t>.{/isEngagementParticipatif}</w:t>
+        <w:t xml:space="preserve"> {#isFinancementCollectif} au financement collectif jusqu’à trois ans minimum après la Date d’Achèvement de l’Installation. {/isFinancementCollectif} {#isGouvernancePartagée} à la gouvernance partagée jusqu’à dix ans minimum après la Date d’Achèvement de l’Installation{/isGouvernancePartagée}{/isEngagementParticipatif}</w:t>
       </w:r>
     </w:p>
     <w:p>
@@ -1620,7 +1683,24 @@
           <w:sz w:val="20"/>
           <w:szCs w:val="20"/>
         </w:rPr>
-        <w:t>respecter l'ensemble des obligations et prescriptions de toute nature figurant au cahier des charges;</w:t>
+        <w:t>respecter l'ensemble des obligations et prescriptions de toute nature figurant au cahier des charges; si ce n’est déjà fait, déposer une demande complète de raccordement dans les trois (3) mois à compter de la présente notification</w:t>
+      </w:r>
+      <w:r>
+        <w:rPr>
+          <w:rFonts w:eastAsia="Arial" w:cs="Arial" w:ascii="Arial" w:hAnsi="Arial"/>
+          <w:sz w:val="20"/>
+          <w:szCs w:val="20"/>
+          <w:vertAlign w:val="superscript"/>
+        </w:rPr>
+        <w:t>2</w:t>
+      </w:r>
+      <w:r>
+        <w:rPr>
+          <w:rFonts w:eastAsia="Arial" w:cs="Arial" w:ascii="Arial" w:hAnsi="Arial"/>
+          <w:sz w:val="20"/>
+          <w:szCs w:val="20"/>
+        </w:rPr>
+        <w:t>{#eolien} ou dans les trois (3) mois suivant la délivrance de l’autorisation environnementale pour les cas de candidature sans autorisation environnementale{/eolien};{#soumisGF}</w:t>
       </w:r>
     </w:p>
     <w:p>
@@ -1641,25 +1721,65 @@
           <w:rFonts w:eastAsia="Arial" w:cs="Arial" w:ascii="Arial" w:hAnsi="Arial"/>
           <w:sz w:val="20"/>
           <w:szCs w:val="20"/>
-        </w:rPr>
-        <w:t>si ce n’est déjà fait, déposer une demande complète de raccordement dans les deux (2) mois à compter de la présente notification</w:t>
-      </w:r>
+          <w:u w:val="none"/>
+        </w:rPr>
+        <w:t>prévoir une durée de garantie financière d’exécution couvrant</w:t>
+      </w:r>
+      <w:bookmarkStart w:id="0" w:name="_GoBack"/>
+      <w:bookmarkEnd w:id="0"/>
       <w:r>
         <w:rPr>
           <w:rFonts w:eastAsia="Arial" w:cs="Arial" w:ascii="Arial" w:hAnsi="Arial"/>
           <w:sz w:val="20"/>
           <w:szCs w:val="20"/>
+          <w:u w:val="none"/>
+        </w:rPr>
+        <w:t xml:space="preserve"> jusqu’à 6 mois après la date d’Achèvement de l’Installation (date de fourniture de l’attestation de conformité selon les disposition du paragraphe  {paragrapheAttestationConformit</w:t>
+      </w:r>
+      <w:r>
+        <w:rPr>
+          <w:rFonts w:eastAsia="Arial" w:cs="Arial" w:ascii="Arial" w:hAnsi="Arial"/>
+          <w:sz w:val="20"/>
+          <w:szCs w:val="20"/>
+          <w:u w:val="none"/>
+        </w:rPr>
+        <w:t>e</w:t>
+      </w:r>
+      <w:r>
+        <w:rPr>
+          <w:rFonts w:eastAsia="Arial" w:cs="Arial" w:ascii="Arial" w:hAnsi="Arial"/>
+          <w:sz w:val="20"/>
+          <w:szCs w:val="20"/>
+          <w:u w:val="none"/>
+        </w:rPr>
+        <w:t>}) ou un renouvellement régulier afin d’assurer une telle couverture temporelle</w:t>
+      </w:r>
+      <w:r>
+        <w:rPr>
+          <w:rFonts w:eastAsia="Arial" w:cs="Arial" w:ascii="Arial" w:hAnsi="Arial"/>
+          <w:sz w:val="20"/>
+          <w:szCs w:val="20"/>
+          <w:u w:val="none"/>
           <w:vertAlign w:val="superscript"/>
         </w:rPr>
-        <w:t>2</w:t>
+        <w:t>3</w:t>
       </w:r>
       <w:r>
         <w:rPr>
           <w:rFonts w:eastAsia="Arial" w:cs="Arial" w:ascii="Arial" w:hAnsi="Arial"/>
           <w:sz w:val="20"/>
           <w:szCs w:val="20"/>
-        </w:rPr>
-        <w:t>{#eolien} ou dans les deux mois suivant la délivrance de l’autorisation environnementale pour les cas de candidature sans autorisation environnementale{/eolien};{#soumisGF}</w:t>
+          <w:u w:val="single"/>
+        </w:rPr>
+        <w:t>;</w:t>
+      </w:r>
+      <w:r>
+        <w:rPr>
+          <w:rFonts w:eastAsia="Arial" w:cs="Arial" w:ascii="Arial" w:hAnsi="Arial"/>
+          <w:sz w:val="20"/>
+          <w:szCs w:val="20"/>
+        </w:rPr>
+        <w:t>{/soumisGF}{#AOInnovation}</w:t>
       </w:r>
     </w:p>
     <w:p>
@@ -1681,7 +1801,7 @@
           <w:sz w:val="20"/>
           <w:szCs w:val="20"/>
         </w:rPr>
-        <w:t>constituer une garantie {#eolien}bancaire {/eolien}d’exécution dans un délai de deux (2) mois à compter de la présente notification. Les candidats retenus n’ayant pas adressé au préfet de région du site d’implantation l’attestation de constitution de garantie financière dans le délai prévu feront l’objet d’une procédure de mise en demeure. En l’absence d’exécution dans un délai d’un mois après réception de la mise en demeure, le candidat pourra faire l’objet d’un retrait de la présente décision le désignant lauréat</w:t>
+        <w:t>mettre en oeuvre les éléments, dispositifs et systèmes innovants décrits dans le rapport de contribution à l’innovation et le cas échéant dans le mémoire technique sur la synergie avec l’usage agricole, remis lors du dépôt de l’offre</w:t>
       </w:r>
       <w:r>
         <w:rPr>
@@ -1690,7 +1810,7 @@
           <w:szCs w:val="20"/>
           <w:vertAlign w:val="superscript"/>
         </w:rPr>
-        <w:t>3</w:t>
+        <w:t>4</w:t>
       </w:r>
       <w:r>
         <w:rPr>
@@ -1698,24 +1818,7 @@
           <w:sz w:val="20"/>
           <w:szCs w:val="20"/>
         </w:rPr>
-        <w:t xml:space="preserve">. </w:t>
-      </w:r>
-      <w:r>
-        <w:rPr>
-          <w:rFonts w:eastAsia="Arial" w:cs="Arial" w:ascii="Arial" w:hAnsi="Arial"/>
-          <w:sz w:val="20"/>
-          <w:szCs w:val="20"/>
-          <w:u w:val="single"/>
-        </w:rPr>
-        <w:t>La durée de la garantie {renvoiSoumisAuxGarantiesFinancieres};</w:t>
-      </w:r>
-      <w:r>
-        <w:rPr>
-          <w:rFonts w:eastAsia="Arial" w:cs="Arial" w:ascii="Arial" w:hAnsi="Arial"/>
-          <w:sz w:val="20"/>
-          <w:szCs w:val="20"/>
-        </w:rPr>
-        <w:t>{/soumisGF}{#AOInnovation}</w:t>
+        <w:t>;{/AOInnovation}</w:t>
       </w:r>
     </w:p>
     <w:p>
@@ -1737,24 +1840,7 @@
           <w:sz w:val="20"/>
           <w:szCs w:val="20"/>
         </w:rPr>
-        <w:t>mettre en oeuvre les éléments, dispositifs et systèmes innovants décrits dans le rapport de contribution à l’innovation et le cas échéant dans le mémoire technique sur la synergie avec l’usage agricole, remis lors du dépôt de l’offre</w:t>
-      </w:r>
-      <w:r>
-        <w:rPr>
-          <w:rFonts w:eastAsia="Arial" w:cs="Arial" w:ascii="Arial" w:hAnsi="Arial"/>
-          <w:sz w:val="20"/>
-          <w:szCs w:val="20"/>
-          <w:vertAlign w:val="superscript"/>
-        </w:rPr>
-        <w:t>4</w:t>
-      </w:r>
-      <w:r>
-        <w:rPr>
-          <w:rFonts w:eastAsia="Arial" w:cs="Arial" w:ascii="Arial" w:hAnsi="Arial"/>
-          <w:sz w:val="20"/>
-          <w:szCs w:val="20"/>
-        </w:rPr>
-        <w:t>;{/AOInnovation}</w:t>
+        <w:t>sauf délais dérogatoires prévus au {paragrapheDelaiDerogatoire} du cahier des charges, achever l’installation dans un délai de {delaiRealisationTexte} à compter de la présente notification;</w:t>
       </w:r>
     </w:p>
     <w:p>
@@ -1776,7 +1862,7 @@
           <w:sz w:val="20"/>
           <w:szCs w:val="20"/>
         </w:rPr>
-        <w:t>sauf délais dérogatoires prévus au {paragrapheDelaiDerogatoire} du cahier des charges, achever l’installation dans un délai de {delaiRealisationTexte} à compter de la présente notification;</w:t>
+        <w:t>fournir à EDF l’attestation de conformité de l’installation prévue au paragraphe {paragrapheAttestationConformite} du cahier des charges;{#isFinancementCollectif}</w:t>
       </w:r>
     </w:p>
     <w:p>
@@ -1798,7 +1884,7 @@
           <w:sz w:val="20"/>
           <w:szCs w:val="20"/>
         </w:rPr>
-        <w:t>fournir à EDF l’attestation de conformité de l’installation prévue au paragraphe {paragrapheAttestationConformite} du cahier des charges;{#isInvestissementParticipatif}</w:t>
+        <w:t>respecter les engagements pris conformément au paragraphe {paragrapheEngagementIPFPGPFC} concernant le financement collectif participatif.{/isFinancementCollectif}{#isGouvernancePartagée}</w:t>
       </w:r>
     </w:p>
     <w:p>
@@ -1820,29 +1906,7 @@
           <w:sz w:val="20"/>
           <w:szCs w:val="20"/>
         </w:rPr>
-        <w:t>respecter les engagements pris conformément au paragraphe {paragrapheEngagementIPFP} concernant l’investissement participatif.{/isInvestissementParticipatif}{#isFinancementParticipatif}</w:t>
-      </w:r>
-    </w:p>
-    <w:p>
-      <w:pPr>
-        <w:pStyle w:val="LOnormal"/>
-        <w:widowControl w:val="false"/>
-        <w:numPr>
-          <w:ilvl w:val="0"/>
-          <w:numId w:val="2"/>
-        </w:numPr>
-        <w:spacing w:lineRule="auto" w:line="240" w:before="0" w:after="120"/>
-        <w:ind w:left="0" w:hanging="0"/>
-        <w:jc w:val="both"/>
-        <w:rPr/>
-      </w:pPr>
-      <w:r>
-        <w:rPr>
-          <w:rFonts w:eastAsia="Arial" w:cs="Arial" w:ascii="Arial" w:hAnsi="Arial"/>
-          <w:sz w:val="20"/>
-          <w:szCs w:val="20"/>
-        </w:rPr>
-        <w:t>respecter les engagements pris conformément au paragraphe {paragrapheEngagementIPFP} concernant le financement participatif.{/isFinancementParticipatif}</w:t>
+        <w:t>respecter les engagements pris conformément au paragraphe {paragrapheEngagementIPFPGPFC} concernant le financement participatif.{/isGouvernancePartagée}</w:t>
       </w:r>
     </w:p>
     <w:p>
@@ -1885,7 +1949,27 @@
           <w:sz w:val="20"/>
           <w:szCs w:val="20"/>
         </w:rPr>
-        <w:t xml:space="preserve">Je vous rappelle également que l’installation mise en service doit être en tout point conforme à celle décrite dans le dossier de candidature. Toutefois, la modification de certains éléments de l’offre postérieurement à la désignation des lauréats est possible, selon les conditions et modalités précisées au {renvoiModification} du cahier des charges. {#affichageParagrapheECS}{#eolien}Les changements conduisant à une remise en cause de l’autorisation mentionnée au 3.3.3 ne seront pas acceptés/{/eolien}{^eolien}Les changements conduisant à une diminution de la notation d’un ou plusieurs critères d’évaluations de l’offre, notamment par un bilan carbone moins performant, ne seront pas acceptés.{/eolien}{/affichageParagrapheECS}{#AOInnovation} </w:t>
+        <w:t>Je vous rappelle également que l’installation mise en service doit être en tout point conforme à celle décrite dans le dossier de candidature. Toutefois, la modification de certains éléments de l’offre postérieurement à la désignation des lauréats est possible, selon les conditions et modalités précisées au {renvoiModification} du cahier des charges.{#eolien}</w:t>
+      </w:r>
+      <w:r>
+        <w:rPr>
+          <w:rFonts w:eastAsia="Arial" w:cs="Arial" w:ascii="Arial" w:hAnsi="Arial"/>
+          <w:i w:val="false"/>
+          <w:caps w:val="false"/>
+          <w:smallCaps w:val="false"/>
+          <w:color w:val="000000"/>
+          <w:sz w:val="20"/>
+          <w:szCs w:val="20"/>
+        </w:rPr>
+        <w:t>Les changements conduisant à une remise en cause de l’autorisation mentionnée au 3.3.3 ne seront pas acceptés</w:t>
+      </w:r>
+      <w:r>
+        <w:rPr>
+          <w:rFonts w:eastAsia="Arial" w:cs="Arial" w:ascii="Arial" w:hAnsi="Arial"/>
+          <w:sz w:val="20"/>
+          <w:szCs w:val="20"/>
+        </w:rPr>
+        <w:t xml:space="preserve">{/eolien}{#affichageParagrapheECS} Les changements conduisant à une diminution de la notation d’un ou plusieurs critères d’évaluations de l’offre, notamment par un bilan carbone moins performant, ne seront pas acceptés.{/affichageParagrapheECS}{#AOInnovation} </w:t>
       </w:r>
       <w:r>
         <w:rPr>
@@ -2321,7 +2405,7 @@
         <w:sz w:val="14"/>
         <w:szCs w:val="14"/>
       </w:rPr>
-      <w:t xml:space="preserve"> Paragraphe(s) {paragrapheEngagementIPFP} du cahier des charges</w:t>
+      <w:t xml:space="preserve"> Paragraphe(s) {paragrapheEngagementIPFPGPFC} du cahier des charges</w:t>
     </w:r>
     <w:r>
       <w:rPr>
@@ -3004,8 +3088,8 @@
         <w:szCs w:val="20"/>
       </w:rPr>
     </w:pPr>
-    <w:bookmarkStart w:id="0" w:name="_heading=h.gjdgxs"/>
-    <w:bookmarkEnd w:id="0"/>
+    <w:bookmarkStart w:id="1" w:name="_heading=h.gjdgxs"/>
+    <w:bookmarkEnd w:id="1"/>
     <w:r>
       <w:rPr>
         <w:rFonts w:eastAsia="Arial" w:cs="Arial" w:ascii="Arial" w:hAnsi="Arial"/>

</xml_diff>

<commit_message>
✨ courrier réponse recours
</commit_message>
<xml_diff>
--- a/src/views/template/Modèle réponse Recours gracieux - dynamique.docx
+++ b/src/views/template/Modèle réponse Recours gracieux - dynamique.docx
@@ -2933,12 +2933,12 @@
         <wp:anchor behindDoc="0" distT="0" distB="0" distL="0" distR="0" simplePos="0" locked="0" layoutInCell="0" allowOverlap="1" relativeHeight="2">
           <wp:simplePos x="0" y="0"/>
           <wp:positionH relativeFrom="column">
-            <wp:posOffset>0</wp:posOffset>
+            <wp:posOffset>6985</wp:posOffset>
           </wp:positionH>
           <wp:positionV relativeFrom="paragraph">
             <wp:posOffset>635</wp:posOffset>
           </wp:positionV>
-          <wp:extent cx="2437130" cy="2019300"/>
+          <wp:extent cx="2552700" cy="1440180"/>
           <wp:effectExtent l="0" t="0" r="0" b="0"/>
           <wp:wrapSquare wrapText="largest"/>
           <wp:docPr id="1" name="Image1" descr=""/>
@@ -2963,7 +2963,7 @@
                 <pic:spPr bwMode="auto">
                   <a:xfrm>
                     <a:off x="0" y="0"/>
-                    <a:ext cx="2437130" cy="2019300"/>
+                    <a:ext cx="2552700" cy="1440180"/>
                   </a:xfrm>
                   <a:prstGeom prst="rect">
                     <a:avLst/>
@@ -3113,7 +3113,12 @@
       </w:rPr>
     </w:pPr>
     <w:r>
-      <w:rPr/>
+      <w:rPr>
+        <w:rFonts w:eastAsia="Arial" w:cs="Arial" w:ascii="Arial" w:hAnsi="Arial"/>
+        <w:b/>
+        <w:sz w:val="20"/>
+        <w:szCs w:val="20"/>
+      </w:rPr>
     </w:r>
   </w:p>
   <w:p>
@@ -3136,7 +3141,12 @@
       </w:rPr>
     </w:pPr>
     <w:r>
-      <w:rPr/>
+      <w:rPr>
+        <w:rFonts w:eastAsia="Arial" w:cs="Arial" w:ascii="Arial" w:hAnsi="Arial"/>
+        <w:b/>
+        <w:sz w:val="20"/>
+        <w:szCs w:val="20"/>
+      </w:rPr>
     </w:r>
   </w:p>
   <w:p>
@@ -3159,7 +3169,12 @@
       </w:rPr>
     </w:pPr>
     <w:r>
-      <w:rPr/>
+      <w:rPr>
+        <w:rFonts w:eastAsia="Arial" w:cs="Arial" w:ascii="Arial" w:hAnsi="Arial"/>
+        <w:b/>
+        <w:sz w:val="20"/>
+        <w:szCs w:val="20"/>
+      </w:rPr>
     </w:r>
   </w:p>
   <w:p>
@@ -3730,7 +3745,7 @@
       <w:lang w:val="fr-FR" w:eastAsia="zh-CN" w:bidi="hi-IN"/>
     </w:rPr>
   </w:style>
-  <w:style w:type="paragraph" w:styleId="Heading1">
+  <w:style w:type="paragraph" w:styleId="Titre1">
     <w:name w:val="Heading 1"/>
     <w:basedOn w:val="LOnormal"/>
     <w:next w:val="LOnormal"/>
@@ -3746,7 +3761,7 @@
       <w:szCs w:val="48"/>
     </w:rPr>
   </w:style>
-  <w:style w:type="paragraph" w:styleId="Heading2">
+  <w:style w:type="paragraph" w:styleId="Titre2">
     <w:name w:val="Heading 2"/>
     <w:basedOn w:val="LOnormal"/>
     <w:next w:val="LOnormal"/>
@@ -3762,7 +3777,7 @@
       <w:szCs w:val="36"/>
     </w:rPr>
   </w:style>
-  <w:style w:type="paragraph" w:styleId="Heading3">
+  <w:style w:type="paragraph" w:styleId="Titre3">
     <w:name w:val="Heading 3"/>
     <w:basedOn w:val="LOnormal"/>
     <w:next w:val="LOnormal"/>
@@ -3778,7 +3793,7 @@
       <w:szCs w:val="28"/>
     </w:rPr>
   </w:style>
-  <w:style w:type="paragraph" w:styleId="Heading4">
+  <w:style w:type="paragraph" w:styleId="Titre4">
     <w:name w:val="Heading 4"/>
     <w:basedOn w:val="LOnormal"/>
     <w:next w:val="LOnormal"/>
@@ -3794,7 +3809,7 @@
       <w:szCs w:val="24"/>
     </w:rPr>
   </w:style>
-  <w:style w:type="paragraph" w:styleId="Heading5">
+  <w:style w:type="paragraph" w:styleId="Titre5">
     <w:name w:val="Heading 5"/>
     <w:basedOn w:val="LOnormal"/>
     <w:next w:val="LOnormal"/>
@@ -3810,7 +3825,7 @@
       <w:szCs w:val="22"/>
     </w:rPr>
   </w:style>
-  <w:style w:type="paragraph" w:styleId="Heading6">
+  <w:style w:type="paragraph" w:styleId="Titre6">
     <w:name w:val="Heading 6"/>
     <w:basedOn w:val="LOnormal"/>
     <w:next w:val="LOnormal"/>
@@ -3826,10 +3841,10 @@
       <w:szCs w:val="20"/>
     </w:rPr>
   </w:style>
-  <w:style w:type="paragraph" w:styleId="Heading">
-    <w:name w:val="Heading"/>
+  <w:style w:type="paragraph" w:styleId="Titre">
+    <w:name w:val="Titre"/>
     <w:basedOn w:val="Normal"/>
-    <w:next w:val="TextBody"/>
+    <w:next w:val="Corpsdetexte"/>
     <w:qFormat/>
     <w:pPr>
       <w:keepNext w:val="true"/>
@@ -3841,7 +3856,7 @@
       <w:szCs w:val="28"/>
     </w:rPr>
   </w:style>
-  <w:style w:type="paragraph" w:styleId="TextBody">
+  <w:style w:type="paragraph" w:styleId="Corpsdetexte">
     <w:name w:val="Body Text"/>
     <w:basedOn w:val="Normal"/>
     <w:pPr>
@@ -3849,15 +3864,15 @@
     </w:pPr>
     <w:rPr/>
   </w:style>
-  <w:style w:type="paragraph" w:styleId="List">
+  <w:style w:type="paragraph" w:styleId="Liste">
     <w:name w:val="List"/>
-    <w:basedOn w:val="TextBody"/>
+    <w:basedOn w:val="Corpsdetexte"/>
     <w:pPr/>
     <w:rPr>
       <w:rFonts w:cs="Arial Unicode MS"/>
     </w:rPr>
   </w:style>
-  <w:style w:type="paragraph" w:styleId="Caption">
+  <w:style w:type="paragraph" w:styleId="Lgende">
     <w:name w:val="Caption"/>
     <w:basedOn w:val="Normal"/>
     <w:qFormat/>
@@ -3904,7 +3919,7 @@
       <w:lang w:val="fr-FR" w:eastAsia="zh-CN" w:bidi="hi-IN"/>
     </w:rPr>
   </w:style>
-  <w:style w:type="paragraph" w:styleId="Title">
+  <w:style w:type="paragraph" w:styleId="Titreprincipal">
     <w:name w:val="Title"/>
     <w:basedOn w:val="LOnormal"/>
     <w:next w:val="LOnormal"/>
@@ -3920,7 +3935,7 @@
       <w:szCs w:val="72"/>
     </w:rPr>
   </w:style>
-  <w:style w:type="paragraph" w:styleId="Subtitle">
+  <w:style w:type="paragraph" w:styleId="Soustitre">
     <w:name w:val="Subtitle"/>
     <w:basedOn w:val="LOnormal"/>
     <w:next w:val="LOnormal"/>
@@ -3938,22 +3953,22 @@
       <w:szCs w:val="48"/>
     </w:rPr>
   </w:style>
-  <w:style w:type="paragraph" w:styleId="HeaderandFooter">
-    <w:name w:val="Header and Footer"/>
+  <w:style w:type="paragraph" w:styleId="Entteetpieddepage">
+    <w:name w:val="En-tête et pied de page"/>
     <w:basedOn w:val="Normal"/>
     <w:qFormat/>
     <w:pPr/>
     <w:rPr/>
   </w:style>
-  <w:style w:type="paragraph" w:styleId="Header">
+  <w:style w:type="paragraph" w:styleId="Entte">
     <w:name w:val="Header"/>
-    <w:basedOn w:val="HeaderandFooter"/>
+    <w:basedOn w:val="Entteetpieddepage"/>
     <w:pPr/>
     <w:rPr/>
   </w:style>
-  <w:style w:type="paragraph" w:styleId="Footer">
+  <w:style w:type="paragraph" w:styleId="Pieddepage">
     <w:name w:val="Footer"/>
-    <w:basedOn w:val="HeaderandFooter"/>
+    <w:basedOn w:val="Entteetpieddepage"/>
     <w:pPr/>
     <w:rPr/>
   </w:style>

</xml_diff>